<commit_message>
update chapter 02 03 04
</commit_message>
<xml_diff>
--- a/PythonSyllabus/第二章：Python语法基础.docx
+++ b/PythonSyllabus/第二章：Python语法基础.docx
@@ -1312,7 +1312,7 @@
           <w:numId w:val="8"/>
         </w:numPr>
         <w:rPr>
-          <w:rFonts w:ascii="Microsoft YaHei" w:eastAsia="Microsoft YaHei" w:hAnsi="Microsoft YaHei" w:hint="eastAsia"/>
+          <w:rFonts w:ascii="Microsoft YaHei" w:eastAsia="Microsoft YaHei" w:hAnsi="Microsoft YaHei"/>
         </w:rPr>
       </w:pPr>
       <w:bookmarkStart w:id="2" w:name="_Toc49605160"/>
@@ -1332,110 +1332,38 @@
           <w:numId w:val="14"/>
         </w:numPr>
         <w:rPr>
-          <w:rFonts w:eastAsia="Microsoft YaHei" w:hint="eastAsia"/>
-          <w:sz w:val="22"/>
-          <w:szCs w:val="22"/>
-        </w:rPr>
-      </w:pPr>
-      <w:r>
-        <w:rPr>
-          <w:rFonts w:eastAsia="Microsoft YaHei" w:hint="eastAsia"/>
-          <w:sz w:val="22"/>
-          <w:szCs w:val="22"/>
-        </w:rPr>
-        <w:t>程序中每条语句都以换行符结束</w:t>
-      </w:r>
-      <w:r>
-        <w:rPr>
-          <w:rFonts w:eastAsia="Microsoft YaHei" w:hint="eastAsia"/>
-          <w:sz w:val="22"/>
-          <w:szCs w:val="22"/>
-        </w:rPr>
-        <w:t>，比如下面的代码有两行，第一行打印字符串</w:t>
-      </w:r>
-      <w:r>
-        <w:rPr>
-          <w:rFonts w:eastAsia="Microsoft YaHei" w:hint="eastAsia"/>
-          <w:sz w:val="22"/>
-          <w:szCs w:val="22"/>
-        </w:rPr>
-        <w:t>Hello</w:t>
-      </w:r>
-      <w:r>
-        <w:rPr>
-          <w:rFonts w:eastAsia="Microsoft YaHei" w:hint="eastAsia"/>
-          <w:sz w:val="22"/>
-          <w:szCs w:val="22"/>
-        </w:rPr>
-        <w:t>，以分号结束，执行完第一行后</w:t>
-      </w:r>
-      <w:r>
-        <w:rPr>
-          <w:rFonts w:eastAsia="Microsoft YaHei" w:hint="eastAsia"/>
-          <w:sz w:val="22"/>
-          <w:szCs w:val="22"/>
-        </w:rPr>
-        <w:t>Python</w:t>
-      </w:r>
-      <w:r>
-        <w:rPr>
-          <w:rFonts w:eastAsia="Microsoft YaHei" w:hint="eastAsia"/>
-          <w:sz w:val="22"/>
-          <w:szCs w:val="22"/>
-        </w:rPr>
-        <w:t>继续执行第二行代码打印字符串</w:t>
-      </w:r>
-      <w:r>
-        <w:rPr>
-          <w:rFonts w:eastAsia="Microsoft YaHei" w:hint="eastAsia"/>
-          <w:sz w:val="22"/>
-          <w:szCs w:val="22"/>
-        </w:rPr>
-        <w:t>Python</w:t>
-      </w:r>
-      <w:r>
-        <w:rPr>
-          <w:rFonts w:eastAsia="Microsoft YaHei" w:hint="eastAsia"/>
-          <w:sz w:val="22"/>
-          <w:szCs w:val="22"/>
-        </w:rPr>
-        <w:t>。下面截图中前两行是我们在</w:t>
-      </w:r>
-      <w:r>
-        <w:rPr>
-          <w:rFonts w:eastAsia="Microsoft YaHei" w:hint="eastAsia"/>
-          <w:sz w:val="22"/>
-          <w:szCs w:val="22"/>
-        </w:rPr>
-        <w:t>Jupyter</w:t>
-      </w:r>
-      <w:r>
-        <w:rPr>
-          <w:rFonts w:eastAsia="Microsoft YaHei" w:hint="eastAsia"/>
-          <w:sz w:val="22"/>
-          <w:szCs w:val="22"/>
-        </w:rPr>
-        <w:t>编辑器中的输入，然后点击</w:t>
-      </w:r>
-      <w:r>
-        <w:rPr>
-          <w:rFonts w:eastAsia="Microsoft YaHei" w:hint="eastAsia"/>
-          <w:sz w:val="22"/>
-          <w:szCs w:val="22"/>
-        </w:rPr>
-        <w:t>Run</w:t>
-      </w:r>
-      <w:r>
-        <w:rPr>
-          <w:rFonts w:eastAsia="Microsoft YaHei" w:hint="eastAsia"/>
-          <w:sz w:val="22"/>
-          <w:szCs w:val="22"/>
-        </w:rPr>
-        <w:t>按钮，会看到截图中第三行</w:t>
-      </w:r>
-      <w:r>
-        <w:rPr>
-          <w:rFonts w:eastAsia="Microsoft YaHei" w:hint="eastAsia"/>
+          <w:rFonts w:ascii="Microsoft YaHei" w:eastAsia="Microsoft YaHei" w:hAnsi="Microsoft YaHei"/>
+          <w:sz w:val="22"/>
+          <w:szCs w:val="22"/>
+        </w:rPr>
+      </w:pPr>
+      <w:r>
+        <w:rPr>
+          <w:rFonts w:ascii="Microsoft YaHei" w:eastAsia="Microsoft YaHei" w:hAnsi="Microsoft YaHei" w:hint="eastAsia"/>
+          <w:sz w:val="22"/>
+          <w:szCs w:val="22"/>
+        </w:rPr>
+        <w:t>程序中每条语句都以换行符结束，比如下面的代码有两行，第一行打印字符串Hello，以分号结束，执行完第一行后Python继续执行第二行代码打印字符串Python。下面截图中前两行是我们在Jupyter编辑器中的输入，然后点击Run按钮，会看到截图中第三行(作为第一行代码的输出</w:t>
+      </w:r>
+      <w:r>
+        <w:rPr>
+          <w:rFonts w:ascii="Microsoft YaHei" w:eastAsia="Microsoft YaHei" w:hAnsi="Microsoft YaHei"/>
+          <w:sz w:val="22"/>
+          <w:szCs w:val="22"/>
+        </w:rPr>
+        <w:t>)</w:t>
+      </w:r>
+      <w:r>
+        <w:rPr>
+          <w:rFonts w:ascii="Microsoft YaHei" w:eastAsia="Microsoft YaHei" w:hAnsi="Microsoft YaHei" w:hint="eastAsia"/>
+          <w:sz w:val="22"/>
+          <w:szCs w:val="22"/>
+        </w:rPr>
+        <w:t>第四行</w:t>
+      </w:r>
+      <w:r>
+        <w:rPr>
+          <w:rFonts w:ascii="Microsoft YaHei" w:eastAsia="Microsoft YaHei" w:hAnsi="Microsoft YaHei"/>
           <w:sz w:val="22"/>
           <w:szCs w:val="22"/>
         </w:rPr>
@@ -1443,15 +1371,15 @@
       </w:r>
       <w:r>
         <w:rPr>
-          <w:rFonts w:eastAsia="Microsoft YaHei" w:hint="eastAsia"/>
-          <w:sz w:val="22"/>
-          <w:szCs w:val="22"/>
-        </w:rPr>
-        <w:t>作为第一行代码的输出</w:t>
-      </w:r>
-      <w:r>
-        <w:rPr>
-          <w:rFonts w:eastAsia="Microsoft YaHei"/>
+          <w:rFonts w:ascii="Microsoft YaHei" w:eastAsia="Microsoft YaHei" w:hAnsi="Microsoft YaHei" w:hint="eastAsia"/>
+          <w:sz w:val="22"/>
+          <w:szCs w:val="22"/>
+        </w:rPr>
+        <w:t>作为第二行代码的输出</w:t>
+      </w:r>
+      <w:r>
+        <w:rPr>
+          <w:rFonts w:ascii="Microsoft YaHei" w:eastAsia="Microsoft YaHei" w:hAnsi="Microsoft YaHei"/>
           <w:sz w:val="22"/>
           <w:szCs w:val="22"/>
         </w:rPr>
@@ -1459,39 +1387,7 @@
       </w:r>
       <w:r>
         <w:rPr>
-          <w:rFonts w:eastAsia="Microsoft YaHei" w:hint="eastAsia"/>
-          <w:sz w:val="22"/>
-          <w:szCs w:val="22"/>
-        </w:rPr>
-        <w:t>第四行</w:t>
-      </w:r>
-      <w:r>
-        <w:rPr>
-          <w:rFonts w:eastAsia="Microsoft YaHei"/>
-          <w:sz w:val="22"/>
-          <w:szCs w:val="22"/>
-        </w:rPr>
-        <w:t>(</w:t>
-      </w:r>
-      <w:r>
-        <w:rPr>
-          <w:rFonts w:eastAsia="Microsoft YaHei" w:hint="eastAsia"/>
-          <w:sz w:val="22"/>
-          <w:szCs w:val="22"/>
-        </w:rPr>
-        <w:t>作为第二行代码的输出</w:t>
-      </w:r>
-      <w:r>
-        <w:rPr>
-          <w:rFonts w:eastAsia="Microsoft YaHei"/>
-          <w:sz w:val="22"/>
-          <w:szCs w:val="22"/>
-        </w:rPr>
-        <w:t>)</w:t>
-      </w:r>
-      <w:r>
-        <w:rPr>
-          <w:rFonts w:eastAsia="Microsoft YaHei" w:hint="eastAsia"/>
+          <w:rFonts w:ascii="Microsoft YaHei" w:eastAsia="Microsoft YaHei" w:hAnsi="Microsoft YaHei" w:hint="eastAsia"/>
           <w:sz w:val="22"/>
           <w:szCs w:val="22"/>
         </w:rPr>
@@ -1516,6 +1412,7 @@
       <w:r>
         <w:rPr>
           <w:rFonts w:eastAsia="Microsoft YaHei"/>
+          <w:noProof/>
         </w:rPr>
         <w:drawing>
           <wp:anchor distT="0" distB="0" distL="114300" distR="114300" simplePos="0" relativeHeight="251658240" behindDoc="0" locked="0" layoutInCell="1" allowOverlap="1" wp14:anchorId="1D2E1565" wp14:editId="173366BD">
@@ -1582,30 +1479,22 @@
           <w:numId w:val="14"/>
         </w:numPr>
         <w:rPr>
-          <w:rFonts w:eastAsia="Microsoft YaHei"/>
-          <w:sz w:val="22"/>
-          <w:szCs w:val="22"/>
-        </w:rPr>
-      </w:pPr>
-      <w:r>
-        <w:rPr>
-          <w:rFonts w:eastAsia="Microsoft YaHei" w:hint="eastAsia"/>
-          <w:sz w:val="22"/>
-          <w:szCs w:val="22"/>
-        </w:rPr>
-        <w:t>若一行代码过长，程序中</w:t>
-      </w:r>
-      <w:r>
-        <w:rPr>
-          <w:rFonts w:eastAsia="Microsoft YaHei" w:hint="eastAsia"/>
-          <w:sz w:val="22"/>
-          <w:szCs w:val="22"/>
-        </w:rPr>
-        <w:t>可以使用续行符</w:t>
-      </w:r>
-      <w:r>
-        <w:rPr>
-          <w:rFonts w:eastAsia="Microsoft YaHei"/>
+          <w:rFonts w:ascii="Microsoft YaHei" w:eastAsia="Microsoft YaHei" w:hAnsi="Microsoft YaHei"/>
+          <w:sz w:val="22"/>
+          <w:szCs w:val="22"/>
+        </w:rPr>
+      </w:pPr>
+      <w:r>
+        <w:rPr>
+          <w:rFonts w:ascii="Microsoft YaHei" w:eastAsia="Microsoft YaHei" w:hAnsi="Microsoft YaHei" w:hint="eastAsia"/>
+          <w:sz w:val="22"/>
+          <w:szCs w:val="22"/>
+        </w:rPr>
+        <w:t>若一行代码过长，程序中可以使用续行符</w:t>
+      </w:r>
+      <w:r>
+        <w:rPr>
+          <w:rFonts w:ascii="Microsoft YaHei" w:eastAsia="Microsoft YaHei" w:hAnsi="Microsoft YaHei"/>
           <w:sz w:val="22"/>
           <w:szCs w:val="22"/>
         </w:rPr>
@@ -1613,23 +1502,15 @@
       </w:r>
       <w:r>
         <w:rPr>
-          <w:rFonts w:eastAsia="Microsoft YaHei" w:hint="eastAsia"/>
-          <w:sz w:val="22"/>
-          <w:szCs w:val="22"/>
-        </w:rPr>
-        <w:t>反斜杠将长语句分为几行</w:t>
-      </w:r>
-      <w:r>
-        <w:rPr>
-          <w:rFonts w:eastAsia="Microsoft YaHei" w:hint="eastAsia"/>
-          <w:sz w:val="22"/>
-          <w:szCs w:val="22"/>
-        </w:rPr>
-        <w:t>，如下所示</w:t>
-      </w:r>
-      <w:r>
-        <w:rPr>
-          <w:rFonts w:eastAsia="Microsoft YaHei"/>
+          <w:rFonts w:ascii="Microsoft YaHei" w:eastAsia="Microsoft YaHei" w:hAnsi="Microsoft YaHei" w:hint="eastAsia"/>
+          <w:sz w:val="22"/>
+          <w:szCs w:val="22"/>
+        </w:rPr>
+        <w:t>反斜杠将长语句分为几行，如下所示</w:t>
+      </w:r>
+      <w:r>
+        <w:rPr>
+          <w:rFonts w:ascii="Microsoft YaHei" w:eastAsia="Microsoft YaHei" w:hAnsi="Microsoft YaHei"/>
           <w:sz w:val="22"/>
           <w:szCs w:val="22"/>
         </w:rPr>
@@ -1637,43 +1518,11 @@
       </w:r>
       <w:r>
         <w:rPr>
-          <w:rFonts w:eastAsia="Microsoft YaHei" w:hint="eastAsia"/>
-          <w:sz w:val="22"/>
-          <w:szCs w:val="22"/>
-        </w:rPr>
-        <w:t>下面两行代码的内容和功能完全相同，上半部分代码将同一行代码用两行书写，在第一行结尾使用“</w:t>
-      </w:r>
-      <w:r>
-        <w:rPr>
-          <w:rFonts w:eastAsia="Microsoft YaHei" w:hint="eastAsia"/>
-          <w:sz w:val="22"/>
-          <w:szCs w:val="22"/>
-        </w:rPr>
-        <w:t>\</w:t>
-      </w:r>
-      <w:r>
-        <w:rPr>
-          <w:rFonts w:eastAsia="Microsoft YaHei" w:hint="eastAsia"/>
-          <w:sz w:val="22"/>
-          <w:szCs w:val="22"/>
-        </w:rPr>
-        <w:t>“告诉</w:t>
-      </w:r>
-      <w:r>
-        <w:rPr>
-          <w:rFonts w:eastAsia="Microsoft YaHei" w:hint="eastAsia"/>
-          <w:sz w:val="22"/>
-          <w:szCs w:val="22"/>
-        </w:rPr>
-        <w:t>Python</w:t>
-      </w:r>
-      <w:r>
-        <w:rPr>
-          <w:rFonts w:eastAsia="Microsoft YaHei" w:hint="eastAsia"/>
-          <w:sz w:val="22"/>
-          <w:szCs w:val="22"/>
-        </w:rPr>
-        <w:t>这行代码与下一行代码属于同一行代码，请合并在一起执行。</w:t>
+          <w:rFonts w:ascii="Microsoft YaHei" w:eastAsia="Microsoft YaHei" w:hAnsi="Microsoft YaHei" w:hint="eastAsia"/>
+          <w:sz w:val="22"/>
+          <w:szCs w:val="22"/>
+        </w:rPr>
+        <w:t>下面两行代码的内容和功能完全相同，上半部分代码将同一行代码用两行书写，在第一行结尾使用“\“告诉Python这行代码与下一行代码属于同一行代码，请合并在一起执行。</w:t>
       </w:r>
     </w:p>
     <w:p>
@@ -1683,6 +1532,7 @@
       <w:r>
         <w:rPr>
           <w:rFonts w:eastAsia="Microsoft YaHei"/>
+          <w:noProof/>
         </w:rPr>
         <w:lastRenderedPageBreak/>
         <w:drawing>
@@ -1758,7 +1608,15 @@
           <w:sz w:val="22"/>
           <w:szCs w:val="22"/>
         </w:rPr>
-        <w:t>一个语句不</w:t>
+        <w:t>一个语句不使用反斜线也可以跨行。第一种单一语句可以跨行</w:t>
+      </w:r>
+      <w:r>
+        <w:rPr>
+          <w:rFonts w:ascii="Microsoft YaHei" w:eastAsia="Microsoft YaHei" w:hAnsi="Microsoft YaHei" w:cs="SimSun"/>
+          <w:sz w:val="22"/>
+          <w:szCs w:val="22"/>
+        </w:rPr>
+        <w:t xml:space="preserve"> </w:t>
       </w:r>
       <w:r>
         <w:rPr>
@@ -1766,7 +1624,15 @@
           <w:sz w:val="22"/>
           <w:szCs w:val="22"/>
         </w:rPr>
-        <w:t>使用</w:t>
+        <w:t>如：含有</w:t>
+      </w:r>
+      <w:r>
+        <w:rPr>
+          <w:rFonts w:ascii="Microsoft YaHei" w:eastAsia="Microsoft YaHei" w:hAnsi="Microsoft YaHei" w:cs="SimSun"/>
+          <w:sz w:val="22"/>
+          <w:szCs w:val="22"/>
+        </w:rPr>
+        <w:t xml:space="preserve"> </w:t>
       </w:r>
       <w:r>
         <w:rPr>
@@ -1774,7 +1640,15 @@
           <w:sz w:val="22"/>
           <w:szCs w:val="22"/>
         </w:rPr>
-        <w:t>反斜线也可以跨行</w:t>
+        <w:t>小括号</w:t>
+      </w:r>
+      <w:r>
+        <w:rPr>
+          <w:rFonts w:ascii="Microsoft YaHei" w:eastAsia="Microsoft YaHei" w:hAnsi="Microsoft YaHei" w:cs="SimSun"/>
+          <w:sz w:val="22"/>
+          <w:szCs w:val="22"/>
+        </w:rPr>
+        <w:t xml:space="preserve"> </w:t>
       </w:r>
       <w:r>
         <w:rPr>
@@ -1782,7 +1656,15 @@
           <w:sz w:val="22"/>
           <w:szCs w:val="22"/>
         </w:rPr>
-        <w:t>。第一种</w:t>
+        <w:t>中括号</w:t>
+      </w:r>
+      <w:r>
+        <w:rPr>
+          <w:rFonts w:ascii="Microsoft YaHei" w:eastAsia="Microsoft YaHei" w:hAnsi="Microsoft YaHei" w:cs="SimSun"/>
+          <w:sz w:val="22"/>
+          <w:szCs w:val="22"/>
+        </w:rPr>
+        <w:t xml:space="preserve"> </w:t>
       </w:r>
       <w:r>
         <w:rPr>
@@ -1790,7 +1672,15 @@
           <w:sz w:val="22"/>
           <w:szCs w:val="22"/>
         </w:rPr>
-        <w:t>单一语句可以跨行</w:t>
+        <w:t>花括号时可以多行书写(下面截图是一个字典类型变量，字典会在后续章节中详细介绍，这里只需要知道</w:t>
+      </w:r>
+      <w:r>
+        <w:rPr>
+          <w:rFonts w:ascii="Microsoft YaHei" w:eastAsia="Microsoft YaHei" w:hAnsi="Microsoft YaHei" w:cs="SimSun" w:hint="eastAsia"/>
+          <w:sz w:val="22"/>
+          <w:szCs w:val="22"/>
+        </w:rPr>
+        <w:t>我们使用花括号生成一个字典变量时是可以跨行即可</w:t>
       </w:r>
       <w:r>
         <w:rPr>
@@ -1798,7 +1688,7 @@
           <w:sz w:val="22"/>
           <w:szCs w:val="22"/>
         </w:rPr>
-        <w:t xml:space="preserve"> </w:t>
+        <w:t>)</w:t>
       </w:r>
       <w:r>
         <w:rPr>
@@ -1806,86 +1696,6 @@
           <w:sz w:val="22"/>
           <w:szCs w:val="22"/>
         </w:rPr>
-        <w:t>如：含有</w:t>
-      </w:r>
-      <w:r>
-        <w:rPr>
-          <w:rFonts w:ascii="Microsoft YaHei" w:eastAsia="Microsoft YaHei" w:hAnsi="Microsoft YaHei" w:cs="SimSun"/>
-          <w:sz w:val="22"/>
-          <w:szCs w:val="22"/>
-        </w:rPr>
-        <w:t xml:space="preserve"> </w:t>
-      </w:r>
-      <w:r>
-        <w:rPr>
-          <w:rFonts w:ascii="Microsoft YaHei" w:eastAsia="Microsoft YaHei" w:hAnsi="Microsoft YaHei" w:cs="SimSun" w:hint="eastAsia"/>
-          <w:sz w:val="22"/>
-          <w:szCs w:val="22"/>
-        </w:rPr>
-        <w:t>小括号</w:t>
-      </w:r>
-      <w:r>
-        <w:rPr>
-          <w:rFonts w:ascii="Microsoft YaHei" w:eastAsia="Microsoft YaHei" w:hAnsi="Microsoft YaHei" w:cs="SimSun"/>
-          <w:sz w:val="22"/>
-          <w:szCs w:val="22"/>
-        </w:rPr>
-        <w:t xml:space="preserve"> </w:t>
-      </w:r>
-      <w:r>
-        <w:rPr>
-          <w:rFonts w:ascii="Microsoft YaHei" w:eastAsia="Microsoft YaHei" w:hAnsi="Microsoft YaHei" w:cs="SimSun" w:hint="eastAsia"/>
-          <w:sz w:val="22"/>
-          <w:szCs w:val="22"/>
-        </w:rPr>
-        <w:t>中括号</w:t>
-      </w:r>
-      <w:r>
-        <w:rPr>
-          <w:rFonts w:ascii="Microsoft YaHei" w:eastAsia="Microsoft YaHei" w:hAnsi="Microsoft YaHei" w:cs="SimSun"/>
-          <w:sz w:val="22"/>
-          <w:szCs w:val="22"/>
-        </w:rPr>
-        <w:t xml:space="preserve"> </w:t>
-      </w:r>
-      <w:r>
-        <w:rPr>
-          <w:rFonts w:ascii="Microsoft YaHei" w:eastAsia="Microsoft YaHei" w:hAnsi="Microsoft YaHei" w:cs="SimSun" w:hint="eastAsia"/>
-          <w:sz w:val="22"/>
-          <w:szCs w:val="22"/>
-        </w:rPr>
-        <w:t>花括号时可以多行书写</w:t>
-      </w:r>
-      <w:r>
-        <w:rPr>
-          <w:rFonts w:ascii="Microsoft YaHei" w:eastAsia="Microsoft YaHei" w:hAnsi="Microsoft YaHei" w:cs="SimSun" w:hint="eastAsia"/>
-          <w:sz w:val="22"/>
-          <w:szCs w:val="22"/>
-        </w:rPr>
-        <w:t>(下面截图是一个字典类型变量，字典会在后续章节中详细介绍，这里只需要知道</w:t>
-      </w:r>
-      <w:r>
-        <w:rPr>
-          <w:rFonts w:ascii="Microsoft YaHei" w:eastAsia="Microsoft YaHei" w:hAnsi="Microsoft YaHei" w:cs="SimSun" w:hint="eastAsia"/>
-          <w:sz w:val="22"/>
-          <w:szCs w:val="22"/>
-        </w:rPr>
-        <w:t>我们使用花括号生成一个字典变量时是可以跨行即可</w:t>
-      </w:r>
-      <w:r>
-        <w:rPr>
-          <w:rFonts w:ascii="Microsoft YaHei" w:eastAsia="Microsoft YaHei" w:hAnsi="Microsoft YaHei" w:cs="SimSun"/>
-          <w:sz w:val="22"/>
-          <w:szCs w:val="22"/>
-        </w:rPr>
-        <w:t>)</w:t>
-      </w:r>
-      <w:r>
-        <w:rPr>
-          <w:rFonts w:ascii="Microsoft YaHei" w:eastAsia="Microsoft YaHei" w:hAnsi="Microsoft YaHei" w:cs="SimSun" w:hint="eastAsia"/>
-          <w:sz w:val="22"/>
-          <w:szCs w:val="22"/>
-        </w:rPr>
         <w:t>：</w:t>
       </w:r>
     </w:p>
@@ -1894,6 +1704,9 @@
         <w:pStyle w:val="ListParagraph"/>
       </w:pPr>
       <w:r>
+        <w:rPr>
+          <w:noProof/>
+        </w:rPr>
         <w:drawing>
           <wp:inline distT="0" distB="0" distL="0" distR="0" wp14:anchorId="06F725D4" wp14:editId="3788639D">
             <wp:extent cx="1525123" cy="1542553"/>
@@ -1935,26 +1748,24 @@
       <w:pPr>
         <w:pStyle w:val="ListParagraph"/>
         <w:rPr>
-          <w:rFonts w:ascii="SimSun" w:eastAsia="SimSun" w:hAnsi="SimSun" w:cs="SimSun"/>
+          <w:rFonts w:ascii="Microsoft YaHei" w:eastAsia="Microsoft YaHei" w:hAnsi="Microsoft YaHei" w:cs="SimSun"/>
+          <w:sz w:val="22"/>
+          <w:szCs w:val="22"/>
         </w:rPr>
       </w:pPr>
       <w:r>
         <w:rPr>
           <w:rFonts w:ascii="SimSun" w:eastAsia="SimSun" w:hAnsi="SimSun" w:cs="SimSun" w:hint="eastAsia"/>
         </w:rPr>
-        <w:t xml:space="preserve"> 第二种是</w:t>
-      </w:r>
-      <w:r>
-        <w:rPr>
-          <w:rFonts w:ascii="SimSun" w:eastAsia="SimSun" w:hAnsi="SimSun" w:cs="SimSun" w:hint="eastAsia"/>
-        </w:rPr>
-        <w:t>三引号中的任意程序部分可以多行书写不需要反斜线续行</w:t>
-      </w:r>
-      <w:r>
-        <w:rPr>
-          <w:rFonts w:ascii="SimSun" w:eastAsia="SimSun" w:hAnsi="SimSun" w:cs="SimSun" w:hint="eastAsia"/>
-        </w:rPr>
-        <w:t>，如下所示一个很长的字符串，我们可以使用三引号跨行输入：</w:t>
+        <w:t xml:space="preserve"> </w:t>
+      </w:r>
+      <w:r>
+        <w:rPr>
+          <w:rFonts w:ascii="Microsoft YaHei" w:eastAsia="Microsoft YaHei" w:hAnsi="Microsoft YaHei" w:cs="SimSun" w:hint="eastAsia"/>
+          <w:sz w:val="22"/>
+          <w:szCs w:val="22"/>
+        </w:rPr>
+        <w:t>第二种是三引号中的任意程序部分可以多行书写不需要反斜线续行，如下所示一个很长的字符串，我们可以使用三引号跨行输入：</w:t>
       </w:r>
     </w:p>
     <w:p>
@@ -1962,6 +1773,9 @@
         <w:pStyle w:val="ListParagraph"/>
       </w:pPr>
       <w:r>
+        <w:rPr>
+          <w:noProof/>
+        </w:rPr>
         <w:lastRenderedPageBreak/>
         <w:drawing>
           <wp:inline distT="0" distB="0" distL="0" distR="0" wp14:anchorId="5013D2CA" wp14:editId="0A09BC44">
@@ -2012,10 +1826,15 @@
           <w:ilvl w:val="0"/>
           <w:numId w:val="14"/>
         </w:numPr>
-      </w:pPr>
-      <w:r>
-        <w:rPr>
-          <w:rFonts w:ascii="SimSun" w:eastAsia="SimSun" w:hAnsi="SimSun" w:cs="SimSun" w:hint="eastAsia"/>
+        <w:rPr>
+          <w:rFonts w:ascii="Microsoft YaHei" w:eastAsia="Microsoft YaHei" w:hAnsi="Microsoft YaHei"/>
+          <w:sz w:val="22"/>
+          <w:szCs w:val="22"/>
+        </w:rPr>
+      </w:pPr>
+      <w:r>
+        <w:rPr>
+          <w:rFonts w:ascii="Microsoft YaHei" w:eastAsia="Microsoft YaHei" w:hAnsi="Microsoft YaHei" w:cs="SimSun" w:hint="eastAsia"/>
           <w:sz w:val="22"/>
           <w:szCs w:val="22"/>
         </w:rPr>
@@ -2023,7 +1842,7 @@
       </w:r>
       <w:r>
         <w:rPr>
-          <w:rFonts w:ascii="SimSun" w:eastAsia="SimSun" w:hAnsi="SimSun" w:cs="SimSun"/>
+          <w:rFonts w:ascii="Microsoft YaHei" w:eastAsia="Microsoft YaHei" w:hAnsi="Microsoft YaHei" w:cs="SimSun"/>
           <w:sz w:val="22"/>
           <w:szCs w:val="22"/>
         </w:rPr>
@@ -2031,7 +1850,7 @@
       </w:r>
       <w:r>
         <w:rPr>
-          <w:rFonts w:ascii="SimSun" w:eastAsia="SimSun" w:hAnsi="SimSun" w:cs="SimSun" w:hint="eastAsia"/>
+          <w:rFonts w:ascii="Microsoft YaHei" w:eastAsia="Microsoft YaHei" w:hAnsi="Microsoft YaHei" w:cs="SimSun" w:hint="eastAsia"/>
           <w:sz w:val="22"/>
           <w:szCs w:val="22"/>
         </w:rPr>
@@ -2039,47 +1858,39 @@
       </w:r>
       <w:r>
         <w:rPr>
-          <w:rFonts w:ascii="SimSun" w:eastAsia="SimSun" w:hAnsi="SimSun" w:cs="SimSun"/>
+          <w:rFonts w:ascii="Microsoft YaHei" w:eastAsia="Microsoft YaHei" w:hAnsi="Microsoft YaHei" w:cs="SimSun"/>
+          <w:sz w:val="22"/>
+          <w:szCs w:val="22"/>
         </w:rPr>
         <w:t>代码块种首条语句的缩进量可以是任意的，但整个代码块</w:t>
       </w:r>
       <w:r>
         <w:rPr>
-          <w:rFonts w:ascii="SimSun" w:eastAsia="SimSun" w:hAnsi="SimSun" w:cs="SimSun" w:hint="eastAsia"/>
+          <w:rFonts w:ascii="Microsoft YaHei" w:eastAsia="Microsoft YaHei" w:hAnsi="Microsoft YaHei" w:cs="SimSun" w:hint="eastAsia"/>
+          <w:sz w:val="22"/>
+          <w:szCs w:val="22"/>
         </w:rPr>
         <w:t>中</w:t>
       </w:r>
       <w:r>
         <w:rPr>
-          <w:rFonts w:ascii="SimSun" w:eastAsia="SimSun" w:hAnsi="SimSun" w:cs="SimSun"/>
+          <w:rFonts w:ascii="Microsoft YaHei" w:eastAsia="Microsoft YaHei" w:hAnsi="Microsoft YaHei" w:cs="SimSun"/>
+          <w:sz w:val="22"/>
+          <w:szCs w:val="22"/>
         </w:rPr>
         <w:t>的缩进必须保持一致</w:t>
       </w:r>
       <w:r>
         <w:rPr>
-          <w:rFonts w:ascii="SimSun" w:eastAsia="SimSun" w:hAnsi="SimSun" w:cs="SimSun" w:hint="eastAsia"/>
-        </w:rPr>
-        <w:t>，</w:t>
-      </w:r>
-      <w:r>
-        <w:rPr>
-          <w:rFonts w:ascii="SimSun" w:eastAsia="SimSun" w:hAnsi="SimSun" w:cs="SimSun" w:hint="eastAsia"/>
-          <w:sz w:val="22"/>
-          <w:szCs w:val="22"/>
-        </w:rPr>
-        <w:t>写出来的代码就像下面的样子</w:t>
-      </w:r>
-      <w:r>
-        <w:rPr>
-          <w:rFonts w:ascii="SimSun" w:eastAsia="SimSun" w:hAnsi="SimSun" w:cs="SimSun" w:hint="eastAsia"/>
-          <w:sz w:val="22"/>
-          <w:szCs w:val="22"/>
-        </w:rPr>
-        <w:t>(关于代码块会在后续章节详细介绍，这里只要知道代码块中每行代码作为一个整体实现一块完整的功能或逻辑即可</w:t>
-      </w:r>
-      <w:r>
-        <w:rPr>
-          <w:rFonts w:ascii="SimSun" w:eastAsia="SimSun" w:hAnsi="SimSun" w:cs="SimSun"/>
+          <w:rFonts w:ascii="Microsoft YaHei" w:eastAsia="Microsoft YaHei" w:hAnsi="Microsoft YaHei" w:cs="SimSun" w:hint="eastAsia"/>
+          <w:sz w:val="22"/>
+          <w:szCs w:val="22"/>
+        </w:rPr>
+        <w:t>，写出来的代码就像下面的样子(关于代码块会在后续章节详细介绍，这里只要知道代码块中每行代码作为一个整体实现一块完整的功能或逻辑即可</w:t>
+      </w:r>
+      <w:r>
+        <w:rPr>
+          <w:rFonts w:ascii="Microsoft YaHei" w:eastAsia="Microsoft YaHei" w:hAnsi="Microsoft YaHei" w:cs="SimSun"/>
           <w:sz w:val="22"/>
           <w:szCs w:val="22"/>
         </w:rPr>
@@ -2087,7 +1898,7 @@
       </w:r>
       <w:r>
         <w:rPr>
-          <w:rFonts w:ascii="SimSun" w:eastAsia="SimSun" w:hAnsi="SimSun" w:cs="SimSun" w:hint="eastAsia"/>
+          <w:rFonts w:ascii="Microsoft YaHei" w:eastAsia="Microsoft YaHei" w:hAnsi="Microsoft YaHei" w:cs="SimSun" w:hint="eastAsia"/>
           <w:sz w:val="22"/>
           <w:szCs w:val="22"/>
         </w:rPr>
@@ -2099,6 +1910,9 @@
         <w:pStyle w:val="ListParagraph"/>
       </w:pPr>
       <w:r>
+        <w:rPr>
+          <w:noProof/>
+        </w:rPr>
         <w:drawing>
           <wp:inline distT="0" distB="0" distL="0" distR="0" wp14:anchorId="65C2433E" wp14:editId="354D2A04">
             <wp:extent cx="3676460" cy="2679589"/>
@@ -2159,14 +1973,14 @@
           <w:numId w:val="8"/>
         </w:numPr>
         <w:rPr>
+          <w:rFonts w:ascii="Microsoft YaHei" w:eastAsia="Microsoft YaHei" w:hAnsi="Microsoft YaHei"/>
+        </w:rPr>
+      </w:pPr>
+      <w:bookmarkStart w:id="3" w:name="_Toc49605161"/>
+      <w:r>
+        <w:rPr>
           <w:rFonts w:ascii="Microsoft YaHei" w:eastAsia="Microsoft YaHei" w:hAnsi="Microsoft YaHei" w:hint="eastAsia"/>
         </w:rPr>
-      </w:pPr>
-      <w:bookmarkStart w:id="3" w:name="_Toc49605161"/>
-      <w:r>
-        <w:rPr>
-          <w:rFonts w:ascii="Microsoft YaHei" w:eastAsia="Microsoft YaHei" w:hAnsi="Microsoft YaHei" w:hint="eastAsia"/>
-        </w:rPr>
         <w:t>代码注释</w:t>
       </w:r>
       <w:bookmarkEnd w:id="3"/>
@@ -2175,14 +1989,22 @@
       <w:pPr>
         <w:pStyle w:val="ListParagraph"/>
         <w:rPr>
-          <w:rFonts w:ascii="SimSun" w:eastAsia="SimSun" w:hAnsi="SimSun" w:cs="SimSun"/>
-          <w:sz w:val="22"/>
-          <w:szCs w:val="22"/>
-        </w:rPr>
-      </w:pPr>
-      <w:r>
-        <w:rPr>
-          <w:rFonts w:ascii="SimSun" w:eastAsia="SimSun" w:hAnsi="SimSun" w:cs="SimSun" w:hint="eastAsia"/>
+          <w:rFonts w:ascii="Microsoft YaHei" w:eastAsia="Microsoft YaHei" w:hAnsi="Microsoft YaHei" w:cs="SimSun"/>
+          <w:sz w:val="22"/>
+          <w:szCs w:val="22"/>
+        </w:rPr>
+      </w:pPr>
+      <w:r>
+        <w:rPr>
+          <w:rFonts w:ascii="Microsoft YaHei" w:eastAsia="Microsoft YaHei" w:hAnsi="Microsoft YaHei" w:cs="SimSun"/>
+          <w:sz w:val="22"/>
+          <w:szCs w:val="22"/>
+        </w:rPr>
+        <w:tab/>
+      </w:r>
+      <w:r>
+        <w:rPr>
+          <w:rFonts w:ascii="Microsoft YaHei" w:eastAsia="Microsoft YaHei" w:hAnsi="Microsoft YaHei" w:cs="SimSun" w:hint="eastAsia"/>
           <w:sz w:val="22"/>
           <w:szCs w:val="22"/>
         </w:rPr>
@@ -2209,6 +2031,7 @@
           <w:sz w:val="24"/>
           <w:szCs w:val="24"/>
         </w:rPr>
+        <w:lastRenderedPageBreak/>
         <w:t>单行注释</w:t>
       </w:r>
       <w:bookmarkEnd w:id="4"/>
@@ -2259,18 +2082,18 @@
       <w:pPr>
         <w:ind w:firstLine="720"/>
         <w:rPr>
-          <w:rFonts w:ascii="Microsoft YaHei" w:eastAsia="Microsoft YaHei" w:hAnsi="Microsoft YaHei" w:cs="SimSun" w:hint="eastAsia"/>
-          <w:sz w:val="22"/>
-          <w:szCs w:val="22"/>
-        </w:rPr>
-      </w:pPr>
-      <w:r>
-        <w:rPr>
           <w:rFonts w:ascii="Microsoft YaHei" w:eastAsia="Microsoft YaHei" w:hAnsi="Microsoft YaHei" w:cs="SimSun"/>
           <w:sz w:val="22"/>
           <w:szCs w:val="22"/>
         </w:rPr>
-        <w:lastRenderedPageBreak/>
+      </w:pPr>
+      <w:r>
+        <w:rPr>
+          <w:rFonts w:ascii="Microsoft YaHei" w:eastAsia="Microsoft YaHei" w:hAnsi="Microsoft YaHei" w:cs="SimSun"/>
+          <w:noProof/>
+          <w:sz w:val="22"/>
+          <w:szCs w:val="22"/>
+        </w:rPr>
         <w:drawing>
           <wp:inline distT="0" distB="0" distL="0" distR="0" wp14:anchorId="413D0915" wp14:editId="19F8DACF">
             <wp:extent cx="4898003" cy="876512"/>
@@ -2342,59 +2165,86 @@
     </w:p>
     <w:p>
       <w:pPr>
+        <w:ind w:left="360"/>
+        <w:rPr>
+          <w:rFonts w:ascii="Microsoft YaHei" w:eastAsia="Microsoft YaHei" w:hAnsi="Microsoft YaHei" w:cs="SimSun"/>
+          <w:sz w:val="22"/>
+          <w:szCs w:val="22"/>
+        </w:rPr>
+      </w:pPr>
+      <w:r>
+        <w:rPr>
+          <w:rFonts w:ascii="Microsoft YaHei" w:eastAsia="Microsoft YaHei" w:hAnsi="Microsoft YaHei" w:cs="SimSun"/>
+          <w:sz w:val="22"/>
+          <w:szCs w:val="22"/>
+        </w:rPr>
+        <w:tab/>
+      </w:r>
+      <w:r>
+        <w:rPr>
+          <w:rFonts w:ascii="Microsoft YaHei" w:eastAsia="Microsoft YaHei" w:hAnsi="Microsoft YaHei" w:cs="SimSun" w:hint="eastAsia"/>
+          <w:sz w:val="22"/>
+          <w:szCs w:val="22"/>
+        </w:rPr>
+        <w:t>程序中可以使用</w:t>
+      </w:r>
+      <w:r>
+        <w:rPr>
+          <w:rFonts w:ascii="Microsoft YaHei" w:eastAsia="Microsoft YaHei" w:hAnsi="Microsoft YaHei" w:cs="SimSun" w:hint="eastAsia"/>
+          <w:sz w:val="22"/>
+          <w:szCs w:val="22"/>
+        </w:rPr>
+        <w:t>3</w:t>
+      </w:r>
+      <w:r>
+        <w:rPr>
+          <w:rFonts w:ascii="Microsoft YaHei" w:eastAsia="Microsoft YaHei" w:hAnsi="Microsoft YaHei" w:cs="SimSun" w:hint="eastAsia"/>
+          <w:sz w:val="22"/>
+          <w:szCs w:val="22"/>
+        </w:rPr>
+        <w:t>个单引号注释多行程序，也可以使用三个双引号注释多行程序，如下所示</w:t>
+      </w:r>
+      <w:r>
+        <w:rPr>
+          <w:rFonts w:ascii="Microsoft YaHei" w:eastAsia="Microsoft YaHei" w:hAnsi="Microsoft YaHei" w:cs="SimSun" w:hint="eastAsia"/>
+          <w:sz w:val="22"/>
+          <w:szCs w:val="22"/>
+        </w:rPr>
+        <w:t>,包含在引号中的代码</w:t>
+      </w:r>
+      <w:r>
+        <w:rPr>
+          <w:rFonts w:ascii="Microsoft YaHei" w:eastAsia="Microsoft YaHei" w:hAnsi="Microsoft YaHei" w:cs="SimSun" w:hint="eastAsia"/>
+          <w:sz w:val="22"/>
+          <w:szCs w:val="22"/>
+        </w:rPr>
+        <w:t>执行时</w:t>
+      </w:r>
+      <w:r>
+        <w:rPr>
+          <w:rFonts w:ascii="Microsoft YaHei" w:eastAsia="Microsoft YaHei" w:hAnsi="Microsoft YaHei" w:cs="SimSun" w:hint="eastAsia"/>
+          <w:sz w:val="22"/>
+          <w:szCs w:val="22"/>
+        </w:rPr>
+        <w:t>都会被Python忽略</w:t>
+      </w:r>
+      <w:r>
+        <w:rPr>
+          <w:rFonts w:ascii="Microsoft YaHei" w:eastAsia="Microsoft YaHei" w:hAnsi="Microsoft YaHei" w:cs="SimSun" w:hint="eastAsia"/>
+          <w:sz w:val="22"/>
+          <w:szCs w:val="22"/>
+        </w:rPr>
+        <w:t>：</w:t>
+      </w:r>
+    </w:p>
+    <w:p>
+      <w:pPr>
         <w:ind w:left="360" w:firstLine="360"/>
-        <w:rPr>
-          <w:rFonts w:ascii="SimSun" w:eastAsia="SimSun" w:hAnsi="SimSun" w:cs="SimSun"/>
-        </w:rPr>
-      </w:pPr>
-      <w:r>
-        <w:rPr>
-          <w:rFonts w:ascii="SimSun" w:eastAsia="SimSun" w:hAnsi="SimSun" w:cs="SimSun" w:hint="eastAsia"/>
-        </w:rPr>
-        <w:t>程序中可以使用</w:t>
-      </w:r>
-      <w:r>
-        <w:rPr>
-          <w:rFonts w:ascii="SimSun" w:eastAsia="SimSun" w:hAnsi="SimSun" w:cs="SimSun" w:hint="eastAsia"/>
-        </w:rPr>
-        <w:t>3</w:t>
-      </w:r>
-      <w:r>
-        <w:rPr>
-          <w:rFonts w:ascii="SimSun" w:eastAsia="SimSun" w:hAnsi="SimSun" w:cs="SimSun" w:hint="eastAsia"/>
-        </w:rPr>
-        <w:t>个单引号注释多行程序，也可以使用三个双引号注释多行程序，如下所示</w:t>
-      </w:r>
-      <w:r>
-        <w:rPr>
-          <w:rFonts w:ascii="SimSun" w:eastAsia="SimSun" w:hAnsi="SimSun" w:cs="SimSun" w:hint="eastAsia"/>
-        </w:rPr>
-        <w:t>,包含在引号中的代码</w:t>
-      </w:r>
-      <w:r>
-        <w:rPr>
-          <w:rFonts w:ascii="SimSun" w:eastAsia="SimSun" w:hAnsi="SimSun" w:cs="SimSun" w:hint="eastAsia"/>
-        </w:rPr>
-        <w:t>执行时</w:t>
-      </w:r>
-      <w:r>
-        <w:rPr>
-          <w:rFonts w:ascii="SimSun" w:eastAsia="SimSun" w:hAnsi="SimSun" w:cs="SimSun" w:hint="eastAsia"/>
-        </w:rPr>
-        <w:t>都会被Python忽略</w:t>
-      </w:r>
-      <w:r>
-        <w:rPr>
-          <w:rFonts w:ascii="SimSun" w:eastAsia="SimSun" w:hAnsi="SimSun" w:cs="SimSun" w:hint="eastAsia"/>
-        </w:rPr>
-        <w:t>：</w:t>
-      </w:r>
-    </w:p>
-    <w:p>
-      <w:pPr>
-        <w:ind w:left="360" w:firstLine="360"/>
-      </w:pPr>
-      <w:r>
+      </w:pPr>
+      <w:r>
+        <w:rPr>
+          <w:noProof/>
+        </w:rPr>
         <w:drawing>
           <wp:inline distT="0" distB="0" distL="0" distR="0" wp14:anchorId="2AB43A82" wp14:editId="5F356783">
             <wp:extent cx="2768600" cy="1917700"/>
@@ -2442,6 +2292,9 @@
         <w:ind w:left="360" w:firstLine="360"/>
       </w:pPr>
       <w:r>
+        <w:rPr>
+          <w:noProof/>
+        </w:rPr>
         <w:drawing>
           <wp:inline distT="0" distB="0" distL="0" distR="0" wp14:anchorId="18E8F390" wp14:editId="3BD4924F">
             <wp:extent cx="2755900" cy="1892300"/>
@@ -2501,16 +2354,6 @@
     </w:p>
     <w:p>
       <w:pPr>
-        <w:pStyle w:val="ListParagraph"/>
-        <w:rPr>
-          <w:rFonts w:ascii="SimSun" w:eastAsia="SimSun" w:hAnsi="SimSun" w:cs="SimSun"/>
-          <w:sz w:val="22"/>
-          <w:szCs w:val="22"/>
-        </w:rPr>
-      </w:pPr>
-    </w:p>
-    <w:p>
-      <w:pPr>
         <w:pStyle w:val="Heading1"/>
         <w:numPr>
           <w:ilvl w:val="0"/>
@@ -2533,14 +2376,14 @@
       <w:pPr>
         <w:ind w:firstLine="360"/>
         <w:rPr>
-          <w:rFonts w:eastAsia="Microsoft YaHei"/>
-          <w:sz w:val="22"/>
-          <w:szCs w:val="22"/>
-        </w:rPr>
-      </w:pPr>
-      <w:r>
-        <w:rPr>
-          <w:rFonts w:eastAsia="Microsoft YaHei" w:hint="eastAsia"/>
+          <w:rFonts w:ascii="Microsoft YaHei" w:eastAsia="Microsoft YaHei" w:hAnsi="Microsoft YaHei"/>
+          <w:sz w:val="22"/>
+          <w:szCs w:val="22"/>
+        </w:rPr>
+      </w:pPr>
+      <w:r>
+        <w:rPr>
+          <w:rFonts w:ascii="Microsoft YaHei" w:eastAsia="Microsoft YaHei" w:hAnsi="Microsoft YaHei" w:hint="eastAsia"/>
           <w:sz w:val="22"/>
           <w:szCs w:val="22"/>
         </w:rPr>
@@ -2548,7 +2391,7 @@
       </w:r>
       <w:r>
         <w:rPr>
-          <w:rFonts w:eastAsia="Microsoft YaHei"/>
+          <w:rFonts w:ascii="Microsoft YaHei" w:eastAsia="Microsoft YaHei" w:hAnsi="Microsoft YaHei"/>
           <w:sz w:val="22"/>
           <w:szCs w:val="22"/>
         </w:rPr>
@@ -2556,7 +2399,7 @@
       </w:r>
       <w:r>
         <w:rPr>
-          <w:rFonts w:eastAsia="Microsoft YaHei" w:hint="eastAsia"/>
+          <w:rFonts w:ascii="Microsoft YaHei" w:eastAsia="Microsoft YaHei" w:hAnsi="Microsoft YaHei" w:hint="eastAsia"/>
           <w:sz w:val="22"/>
           <w:szCs w:val="22"/>
         </w:rPr>
@@ -2571,14 +2414,14 @@
           <w:numId w:val="15"/>
         </w:numPr>
         <w:rPr>
-          <w:rFonts w:eastAsia="Microsoft YaHei"/>
-          <w:sz w:val="22"/>
-          <w:szCs w:val="22"/>
-        </w:rPr>
-      </w:pPr>
-      <w:r>
-        <w:rPr>
-          <w:rFonts w:eastAsia="Microsoft YaHei" w:hint="eastAsia"/>
+          <w:rFonts w:ascii="Microsoft YaHei" w:eastAsia="Microsoft YaHei" w:hAnsi="Microsoft YaHei"/>
+          <w:sz w:val="22"/>
+          <w:szCs w:val="22"/>
+        </w:rPr>
+      </w:pPr>
+      <w:r>
+        <w:rPr>
+          <w:rFonts w:ascii="Microsoft YaHei" w:eastAsia="Microsoft YaHei" w:hAnsi="Microsoft YaHei" w:hint="eastAsia"/>
           <w:sz w:val="22"/>
           <w:szCs w:val="22"/>
         </w:rPr>
@@ -2586,7 +2429,7 @@
       </w:r>
       <w:r>
         <w:rPr>
-          <w:rFonts w:eastAsia="Microsoft YaHei"/>
+          <w:rFonts w:ascii="Microsoft YaHei" w:eastAsia="Microsoft YaHei" w:hAnsi="Microsoft YaHei"/>
           <w:sz w:val="22"/>
           <w:szCs w:val="22"/>
         </w:rPr>
@@ -2594,7 +2437,7 @@
       </w:r>
       <w:r>
         <w:rPr>
-          <w:rFonts w:eastAsia="Microsoft YaHei" w:hint="eastAsia"/>
+          <w:rFonts w:ascii="Microsoft YaHei" w:eastAsia="Microsoft YaHei" w:hAnsi="Microsoft YaHei" w:hint="eastAsia"/>
           <w:sz w:val="22"/>
           <w:szCs w:val="22"/>
         </w:rPr>
@@ -2602,7 +2445,7 @@
       </w:r>
       <w:r>
         <w:rPr>
-          <w:rFonts w:eastAsia="Microsoft YaHei"/>
+          <w:rFonts w:ascii="Microsoft YaHei" w:eastAsia="Microsoft YaHei" w:hAnsi="Microsoft YaHei"/>
           <w:sz w:val="22"/>
           <w:szCs w:val="22"/>
         </w:rPr>
@@ -2610,7 +2453,7 @@
       </w:r>
       <w:r>
         <w:rPr>
-          <w:rFonts w:eastAsia="Microsoft YaHei" w:hint="eastAsia"/>
+          <w:rFonts w:ascii="Microsoft YaHei" w:eastAsia="Microsoft YaHei" w:hAnsi="Microsoft YaHei" w:hint="eastAsia"/>
           <w:sz w:val="22"/>
           <w:szCs w:val="22"/>
         </w:rPr>
@@ -2625,22 +2468,23 @@
           <w:numId w:val="15"/>
         </w:numPr>
         <w:rPr>
-          <w:rFonts w:eastAsia="Microsoft YaHei"/>
-          <w:sz w:val="22"/>
-          <w:szCs w:val="22"/>
-        </w:rPr>
-      </w:pPr>
-      <w:r>
-        <w:rPr>
-          <w:rFonts w:eastAsia="Microsoft YaHei" w:hint="eastAsia"/>
-          <w:sz w:val="22"/>
-          <w:szCs w:val="22"/>
-        </w:rPr>
+          <w:rFonts w:ascii="Microsoft YaHei" w:eastAsia="Microsoft YaHei" w:hAnsi="Microsoft YaHei"/>
+          <w:sz w:val="22"/>
+          <w:szCs w:val="22"/>
+        </w:rPr>
+      </w:pPr>
+      <w:r>
+        <w:rPr>
+          <w:rFonts w:ascii="Microsoft YaHei" w:eastAsia="Microsoft YaHei" w:hAnsi="Microsoft YaHei" w:hint="eastAsia"/>
+          <w:sz w:val="22"/>
+          <w:szCs w:val="22"/>
+        </w:rPr>
+        <w:lastRenderedPageBreak/>
         <w:t>标识符不能和</w:t>
       </w:r>
       <w:r>
         <w:rPr>
-          <w:rFonts w:eastAsia="Microsoft YaHei"/>
+          <w:rFonts w:ascii="Microsoft YaHei" w:eastAsia="Microsoft YaHei" w:hAnsi="Microsoft YaHei"/>
           <w:sz w:val="22"/>
           <w:szCs w:val="22"/>
         </w:rPr>
@@ -2648,27 +2492,11 @@
       </w:r>
       <w:r>
         <w:rPr>
-          <w:rFonts w:eastAsia="Microsoft YaHei" w:hint="eastAsia"/>
-          <w:sz w:val="22"/>
-          <w:szCs w:val="22"/>
-        </w:rPr>
-        <w:t>中的保留字相同。有关保留字，</w:t>
-      </w:r>
-      <w:r>
-        <w:rPr>
-          <w:rFonts w:eastAsia="Microsoft YaHei" w:hint="eastAsia"/>
-          <w:sz w:val="22"/>
-          <w:szCs w:val="22"/>
-        </w:rPr>
-        <w:t>下一小</w:t>
-      </w:r>
-      <w:r>
-        <w:rPr>
-          <w:rFonts w:eastAsia="Microsoft YaHei" w:hint="eastAsia"/>
-          <w:sz w:val="22"/>
-          <w:szCs w:val="22"/>
-        </w:rPr>
-        <w:t>节会详细介绍。</w:t>
+          <w:rFonts w:ascii="Microsoft YaHei" w:eastAsia="Microsoft YaHei" w:hAnsi="Microsoft YaHei" w:hint="eastAsia"/>
+          <w:sz w:val="22"/>
+          <w:szCs w:val="22"/>
+        </w:rPr>
+        <w:t>中的保留字相同。有关保留字，下一小节会详细介绍。</w:t>
       </w:r>
     </w:p>
     <w:p>
@@ -2679,14 +2507,14 @@
           <w:numId w:val="15"/>
         </w:numPr>
         <w:rPr>
-          <w:rFonts w:eastAsia="Microsoft YaHei"/>
-          <w:sz w:val="22"/>
-          <w:szCs w:val="22"/>
-        </w:rPr>
-      </w:pPr>
-      <w:r>
-        <w:rPr>
-          <w:rFonts w:eastAsia="Microsoft YaHei"/>
+          <w:rFonts w:ascii="Microsoft YaHei" w:eastAsia="Microsoft YaHei" w:hAnsi="Microsoft YaHei"/>
+          <w:sz w:val="22"/>
+          <w:szCs w:val="22"/>
+        </w:rPr>
+      </w:pPr>
+      <w:r>
+        <w:rPr>
+          <w:rFonts w:ascii="Microsoft YaHei" w:eastAsia="Microsoft YaHei" w:hAnsi="Microsoft YaHei"/>
           <w:sz w:val="22"/>
           <w:szCs w:val="22"/>
         </w:rPr>
@@ -2694,7 +2522,7 @@
       </w:r>
       <w:r>
         <w:rPr>
-          <w:rFonts w:eastAsia="Microsoft YaHei" w:hint="eastAsia"/>
+          <w:rFonts w:ascii="Microsoft YaHei" w:eastAsia="Microsoft YaHei" w:hAnsi="Microsoft YaHei" w:hint="eastAsia"/>
           <w:sz w:val="22"/>
           <w:szCs w:val="22"/>
         </w:rPr>
@@ -2702,7 +2530,7 @@
       </w:r>
       <w:r>
         <w:rPr>
-          <w:rFonts w:eastAsia="Microsoft YaHei"/>
+          <w:rFonts w:ascii="Microsoft YaHei" w:eastAsia="Microsoft YaHei" w:hAnsi="Microsoft YaHei"/>
           <w:sz w:val="22"/>
           <w:szCs w:val="22"/>
         </w:rPr>
@@ -2710,7 +2538,7 @@
       </w:r>
       <w:r>
         <w:rPr>
-          <w:rFonts w:eastAsia="Microsoft YaHei" w:hint="eastAsia"/>
+          <w:rFonts w:ascii="Microsoft YaHei" w:eastAsia="Microsoft YaHei" w:hAnsi="Microsoft YaHei" w:hint="eastAsia"/>
           <w:sz w:val="22"/>
           <w:szCs w:val="22"/>
         </w:rPr>
@@ -2718,7 +2546,7 @@
       </w:r>
       <w:r>
         <w:rPr>
-          <w:rFonts w:eastAsia="Microsoft YaHei"/>
+          <w:rFonts w:ascii="Microsoft YaHei" w:eastAsia="Microsoft YaHei" w:hAnsi="Microsoft YaHei"/>
           <w:sz w:val="22"/>
           <w:szCs w:val="22"/>
         </w:rPr>
@@ -2726,7 +2554,7 @@
       </w:r>
       <w:r>
         <w:rPr>
-          <w:rFonts w:eastAsia="Microsoft YaHei" w:hint="eastAsia"/>
+          <w:rFonts w:ascii="Microsoft YaHei" w:eastAsia="Microsoft YaHei" w:hAnsi="Microsoft YaHei" w:hint="eastAsia"/>
           <w:sz w:val="22"/>
           <w:szCs w:val="22"/>
         </w:rPr>
@@ -2734,7 +2562,7 @@
       </w:r>
       <w:r>
         <w:rPr>
-          <w:rFonts w:eastAsia="Microsoft YaHei"/>
+          <w:rFonts w:ascii="Microsoft YaHei" w:eastAsia="Microsoft YaHei" w:hAnsi="Microsoft YaHei"/>
           <w:sz w:val="22"/>
           <w:szCs w:val="22"/>
         </w:rPr>
@@ -2742,7 +2570,7 @@
       </w:r>
       <w:r>
         <w:rPr>
-          <w:rFonts w:eastAsia="Microsoft YaHei" w:hint="eastAsia"/>
+          <w:rFonts w:ascii="Microsoft YaHei" w:eastAsia="Microsoft YaHei" w:hAnsi="Microsoft YaHei" w:hint="eastAsia"/>
           <w:sz w:val="22"/>
           <w:szCs w:val="22"/>
         </w:rPr>
@@ -2758,8 +2586,8 @@
       <w:r>
         <w:rPr>
           <w:rFonts w:eastAsia="Microsoft YaHei"/>
-        </w:rPr>
-        <w:lastRenderedPageBreak/>
+          <w:noProof/>
+        </w:rPr>
         <w:drawing>
           <wp:inline distT="0" distB="0" distL="0" distR="0" wp14:anchorId="05D49455" wp14:editId="205CA5AD">
             <wp:extent cx="4071068" cy="2657107"/>
@@ -2801,30 +2629,32 @@
       <w:pPr>
         <w:ind w:firstLine="720"/>
         <w:rPr>
-          <w:rFonts w:eastAsia="Microsoft YaHei"/>
-        </w:rPr>
-      </w:pPr>
-      <w:r>
-        <w:rPr>
-          <w:rFonts w:eastAsia="Microsoft YaHei" w:hint="eastAsia"/>
-        </w:rPr>
-        <w:t>另外，</w:t>
-      </w:r>
-      <w:r>
-        <w:rPr>
-          <w:rFonts w:eastAsia="Microsoft YaHei" w:hint="eastAsia"/>
-        </w:rPr>
-        <w:t>在</w:t>
-      </w:r>
-      <w:r>
-        <w:rPr>
-          <w:rFonts w:eastAsia="Microsoft YaHei"/>
+          <w:rFonts w:ascii="Microsoft YaHei" w:eastAsia="Microsoft YaHei" w:hAnsi="Microsoft YaHei"/>
+          <w:sz w:val="22"/>
+          <w:szCs w:val="22"/>
+        </w:rPr>
+      </w:pPr>
+      <w:r>
+        <w:rPr>
+          <w:rFonts w:ascii="Microsoft YaHei" w:eastAsia="Microsoft YaHei" w:hAnsi="Microsoft YaHei" w:hint="eastAsia"/>
+          <w:sz w:val="22"/>
+          <w:szCs w:val="22"/>
+        </w:rPr>
+        <w:t>另外，在</w:t>
+      </w:r>
+      <w:r>
+        <w:rPr>
+          <w:rFonts w:ascii="Microsoft YaHei" w:eastAsia="Microsoft YaHei" w:hAnsi="Microsoft YaHei"/>
+          <w:sz w:val="22"/>
+          <w:szCs w:val="22"/>
         </w:rPr>
         <w:t xml:space="preserve"> Python </w:t>
       </w:r>
       <w:r>
         <w:rPr>
-          <w:rFonts w:eastAsia="Microsoft YaHei" w:hint="eastAsia"/>
+          <w:rFonts w:ascii="Microsoft YaHei" w:eastAsia="Microsoft YaHei" w:hAnsi="Microsoft YaHei" w:hint="eastAsia"/>
+          <w:sz w:val="22"/>
+          <w:szCs w:val="22"/>
         </w:rPr>
         <w:t>中，标识符中的字母是严格区分大小写的，也就是说，两个同样的单词，如果大小格式不一样，多代表的意义也是完全不同的。</w:t>
       </w:r>
@@ -2839,6 +2669,7 @@
       <w:r>
         <w:rPr>
           <w:rFonts w:eastAsia="Microsoft YaHei"/>
+          <w:noProof/>
         </w:rPr>
         <w:drawing>
           <wp:inline distT="0" distB="0" distL="0" distR="0" wp14:anchorId="7D50CAC6" wp14:editId="1F800D89">
@@ -2881,134 +2712,162 @@
       <w:pPr>
         <w:ind w:firstLine="720"/>
         <w:rPr>
-          <w:rFonts w:eastAsia="Microsoft YaHei"/>
-        </w:rPr>
-      </w:pPr>
-      <w:r>
-        <w:rPr>
-          <w:rFonts w:eastAsia="Microsoft YaHei" w:hint="eastAsia"/>
-        </w:rPr>
-        <w:t>最后，</w:t>
-      </w:r>
-      <w:r>
-        <w:rPr>
-          <w:rFonts w:eastAsia="Microsoft YaHei" w:hint="eastAsia"/>
-        </w:rPr>
-        <w:t>标识符的命名，除了要遵守以上这几条规则外，不同场景中的标识符，其名称也有一定的规范可循，例如：当标识符用作模块名时，应尽量短小，并且全部使用小写字母，可以使用下划线分割多个字母，例如</w:t>
-      </w:r>
-      <w:r>
-        <w:rPr>
-          <w:rFonts w:eastAsia="Microsoft YaHei"/>
+          <w:rFonts w:ascii="Microsoft YaHei" w:eastAsia="Microsoft YaHei" w:hAnsi="Microsoft YaHei"/>
+          <w:sz w:val="22"/>
+          <w:szCs w:val="22"/>
+        </w:rPr>
+      </w:pPr>
+      <w:r>
+        <w:rPr>
+          <w:rFonts w:ascii="Microsoft YaHei" w:eastAsia="Microsoft YaHei" w:hAnsi="Microsoft YaHei" w:hint="eastAsia"/>
+          <w:sz w:val="22"/>
+          <w:szCs w:val="22"/>
+        </w:rPr>
+        <w:t>最后，标识符的命名，除了要遵守以上这几条规则外，不同场景中的标识符，其名称也有一定的规范可循，例如：当标识符用作模块名时，应尽量短小，并且全部使用小写字母，可以使用下划线分割多个字母，例如</w:t>
+      </w:r>
+      <w:r>
+        <w:rPr>
+          <w:rFonts w:ascii="Microsoft YaHei" w:eastAsia="Microsoft YaHei" w:hAnsi="Microsoft YaHei"/>
+          <w:sz w:val="22"/>
+          <w:szCs w:val="22"/>
         </w:rPr>
         <w:t xml:space="preserve"> game_mian</w:t>
       </w:r>
       <w:r>
         <w:rPr>
-          <w:rFonts w:eastAsia="Microsoft YaHei" w:hint="eastAsia"/>
+          <w:rFonts w:ascii="Microsoft YaHei" w:eastAsia="Microsoft YaHei" w:hAnsi="Microsoft YaHei" w:hint="eastAsia"/>
+          <w:sz w:val="22"/>
+          <w:szCs w:val="22"/>
         </w:rPr>
         <w:t>、</w:t>
       </w:r>
       <w:r>
         <w:rPr>
-          <w:rFonts w:eastAsia="Microsoft YaHei"/>
+          <w:rFonts w:ascii="Microsoft YaHei" w:eastAsia="Microsoft YaHei" w:hAnsi="Microsoft YaHei"/>
+          <w:sz w:val="22"/>
+          <w:szCs w:val="22"/>
         </w:rPr>
         <w:t xml:space="preserve">game_register </w:t>
       </w:r>
       <w:r>
         <w:rPr>
-          <w:rFonts w:eastAsia="Microsoft YaHei" w:hint="eastAsia"/>
+          <w:rFonts w:ascii="Microsoft YaHei" w:eastAsia="Microsoft YaHei" w:hAnsi="Microsoft YaHei" w:hint="eastAsia"/>
+          <w:sz w:val="22"/>
+          <w:szCs w:val="22"/>
         </w:rPr>
         <w:t>等。当标识符用作包的名称时，应尽量短小，也全部使用小写字母，不推荐使用下划线，例如</w:t>
       </w:r>
       <w:r>
         <w:rPr>
-          <w:rFonts w:eastAsia="Microsoft YaHei"/>
+          <w:rFonts w:ascii="Microsoft YaHei" w:eastAsia="Microsoft YaHei" w:hAnsi="Microsoft YaHei"/>
+          <w:sz w:val="22"/>
+          <w:szCs w:val="22"/>
         </w:rPr>
         <w:t xml:space="preserve"> com.mr</w:t>
       </w:r>
       <w:r>
         <w:rPr>
-          <w:rFonts w:eastAsia="Microsoft YaHei" w:hint="eastAsia"/>
+          <w:rFonts w:ascii="Microsoft YaHei" w:eastAsia="Microsoft YaHei" w:hAnsi="Microsoft YaHei" w:hint="eastAsia"/>
+          <w:sz w:val="22"/>
+          <w:szCs w:val="22"/>
         </w:rPr>
         <w:t>、</w:t>
       </w:r>
       <w:r>
         <w:rPr>
-          <w:rFonts w:eastAsia="Microsoft YaHei"/>
+          <w:rFonts w:ascii="Microsoft YaHei" w:eastAsia="Microsoft YaHei" w:hAnsi="Microsoft YaHei"/>
+          <w:sz w:val="22"/>
+          <w:szCs w:val="22"/>
         </w:rPr>
         <w:t xml:space="preserve">com.mr.book </w:t>
       </w:r>
       <w:r>
         <w:rPr>
-          <w:rFonts w:eastAsia="Microsoft YaHei" w:hint="eastAsia"/>
+          <w:rFonts w:ascii="Microsoft YaHei" w:eastAsia="Microsoft YaHei" w:hAnsi="Microsoft YaHei" w:hint="eastAsia"/>
+          <w:sz w:val="22"/>
+          <w:szCs w:val="22"/>
         </w:rPr>
         <w:t>等。当标识符用作类名时，应采用单词首字母大写的形式。例如，定义一个图书类，可以命名为</w:t>
       </w:r>
       <w:r>
         <w:rPr>
-          <w:rFonts w:eastAsia="Microsoft YaHei"/>
+          <w:rFonts w:ascii="Microsoft YaHei" w:eastAsia="Microsoft YaHei" w:hAnsi="Microsoft YaHei"/>
+          <w:sz w:val="22"/>
+          <w:szCs w:val="22"/>
         </w:rPr>
         <w:t xml:space="preserve"> Book</w:t>
       </w:r>
       <w:r>
         <w:rPr>
-          <w:rFonts w:eastAsia="Microsoft YaHei" w:hint="eastAsia"/>
+          <w:rFonts w:ascii="Microsoft YaHei" w:eastAsia="Microsoft YaHei" w:hAnsi="Microsoft YaHei" w:hint="eastAsia"/>
+          <w:sz w:val="22"/>
+          <w:szCs w:val="22"/>
         </w:rPr>
         <w:t>。模块内部的类名，可以采用</w:t>
       </w:r>
       <w:r>
         <w:rPr>
-          <w:rFonts w:eastAsia="Microsoft YaHei"/>
+          <w:rFonts w:ascii="Microsoft YaHei" w:eastAsia="Microsoft YaHei" w:hAnsi="Microsoft YaHei"/>
+          <w:sz w:val="22"/>
+          <w:szCs w:val="22"/>
         </w:rPr>
         <w:t xml:space="preserve"> "</w:t>
       </w:r>
       <w:r>
         <w:rPr>
-          <w:rFonts w:eastAsia="Microsoft YaHei" w:hint="eastAsia"/>
+          <w:rFonts w:ascii="Microsoft YaHei" w:eastAsia="Microsoft YaHei" w:hAnsi="Microsoft YaHei" w:hint="eastAsia"/>
+          <w:sz w:val="22"/>
+          <w:szCs w:val="22"/>
         </w:rPr>
         <w:t>下划线</w:t>
       </w:r>
       <w:r>
         <w:rPr>
-          <w:rFonts w:eastAsia="Microsoft YaHei"/>
+          <w:rFonts w:ascii="Microsoft YaHei" w:eastAsia="Microsoft YaHei" w:hAnsi="Microsoft YaHei"/>
+          <w:sz w:val="22"/>
+          <w:szCs w:val="22"/>
         </w:rPr>
         <w:t>+</w:t>
       </w:r>
       <w:r>
         <w:rPr>
-          <w:rFonts w:eastAsia="Microsoft YaHei" w:hint="eastAsia"/>
+          <w:rFonts w:ascii="Microsoft YaHei" w:eastAsia="Microsoft YaHei" w:hAnsi="Microsoft YaHei" w:hint="eastAsia"/>
+          <w:sz w:val="22"/>
+          <w:szCs w:val="22"/>
         </w:rPr>
         <w:t>首字母大写</w:t>
       </w:r>
       <w:r>
         <w:rPr>
-          <w:rFonts w:eastAsia="Microsoft YaHei"/>
+          <w:rFonts w:ascii="Microsoft YaHei" w:eastAsia="Microsoft YaHei" w:hAnsi="Microsoft YaHei"/>
+          <w:sz w:val="22"/>
+          <w:szCs w:val="22"/>
         </w:rPr>
         <w:t xml:space="preserve">" </w:t>
       </w:r>
       <w:r>
         <w:rPr>
-          <w:rFonts w:eastAsia="Microsoft YaHei" w:hint="eastAsia"/>
+          <w:rFonts w:ascii="Microsoft YaHei" w:eastAsia="Microsoft YaHei" w:hAnsi="Microsoft YaHei" w:hint="eastAsia"/>
+          <w:sz w:val="22"/>
+          <w:szCs w:val="22"/>
         </w:rPr>
         <w:t>的形式，如</w:t>
       </w:r>
       <w:r>
         <w:rPr>
-          <w:rFonts w:eastAsia="Microsoft YaHei"/>
+          <w:rFonts w:ascii="Microsoft YaHei" w:eastAsia="Microsoft YaHei" w:hAnsi="Microsoft YaHei"/>
+          <w:sz w:val="22"/>
+          <w:szCs w:val="22"/>
         </w:rPr>
         <w:t xml:space="preserve"> _Book;</w:t>
       </w:r>
       <w:r>
         <w:rPr>
-          <w:rFonts w:eastAsia="Microsoft YaHei" w:hint="eastAsia"/>
-        </w:rPr>
-        <w:t>函数名、类中的属性名和方法名，应全部使用小写字母，多个单词之间可以用下划线分割；常量命名应全部使用大写字母，单词之间可以用下划线分割。</w:t>
-      </w:r>
-      <w:r>
-        <w:rPr>
-          <w:rFonts w:eastAsia="Microsoft YaHei" w:hint="eastAsia"/>
-        </w:rPr>
-        <w:t>这些要求并非强制，更多的目的是为了增强代码的可读性，可以在今后的学习和编程中逐渐体会。</w:t>
+          <w:rFonts w:ascii="Microsoft YaHei" w:eastAsia="Microsoft YaHei" w:hAnsi="Microsoft YaHei" w:hint="eastAsia"/>
+          <w:sz w:val="22"/>
+          <w:szCs w:val="22"/>
+        </w:rPr>
+        <w:t>函数名、类中的属性名和方法名，应全部使用小写字母，多个单词之间可以用下划线分割；常量命名应全部使用大写字母，单词之间可以用下划线分割。这些要求并非强制，更多的目的是为了增强代码的可读性，可以在今后的学习和编程中逐渐体会。</w:t>
       </w:r>
     </w:p>
     <w:p>
@@ -3059,70 +2918,22 @@
       <w:pPr>
         <w:ind w:firstLine="360"/>
         <w:rPr>
-          <w:rFonts w:eastAsia="Microsoft YaHei"/>
-          <w:sz w:val="22"/>
-          <w:szCs w:val="22"/>
-        </w:rPr>
-      </w:pPr>
-      <w:r>
-        <w:rPr>
-          <w:rFonts w:eastAsia="Microsoft YaHei" w:hint="eastAsia"/>
-          <w:sz w:val="22"/>
-          <w:szCs w:val="22"/>
-        </w:rPr>
-        <w:t>保留字也称为关键字，指被编程语言内部定义并保留使用的标识符，程序员</w:t>
-      </w:r>
-      <w:r>
-        <w:rPr>
-          <w:rFonts w:eastAsia="Microsoft YaHei" w:hint="eastAsia"/>
-          <w:sz w:val="22"/>
-          <w:szCs w:val="22"/>
-        </w:rPr>
-        <w:t>开发</w:t>
-      </w:r>
-      <w:r>
-        <w:rPr>
-          <w:rFonts w:eastAsia="Microsoft YaHei" w:hint="eastAsia"/>
-          <w:sz w:val="22"/>
-          <w:szCs w:val="22"/>
-        </w:rPr>
-        <w:t>程序时不能</w:t>
-      </w:r>
-      <w:r>
-        <w:rPr>
-          <w:rFonts w:eastAsia="Microsoft YaHei" w:hint="eastAsia"/>
-          <w:sz w:val="22"/>
-          <w:szCs w:val="22"/>
-        </w:rPr>
-        <w:t>使用或定义</w:t>
-      </w:r>
-      <w:r>
-        <w:rPr>
-          <w:rFonts w:eastAsia="Microsoft YaHei" w:hint="eastAsia"/>
-          <w:sz w:val="22"/>
-          <w:szCs w:val="22"/>
-        </w:rPr>
-        <w:t>与保留字相同的标识符。每种程序设计语言都有一套保留字，保留字一般用来构成程序整体框架、表达关键值和具有结构性的复杂语义等。</w:t>
-      </w:r>
-      <w:r>
-        <w:rPr>
-          <w:rFonts w:eastAsia="Microsoft YaHei" w:hint="eastAsia"/>
-          <w:sz w:val="22"/>
-          <w:szCs w:val="22"/>
-        </w:rPr>
-        <w:t>Python</w:t>
-      </w:r>
-      <w:r>
-        <w:rPr>
-          <w:rFonts w:eastAsia="Microsoft YaHei" w:hint="eastAsia"/>
-          <w:sz w:val="22"/>
-          <w:szCs w:val="22"/>
-        </w:rPr>
-        <w:t>中的保留字有</w:t>
-      </w:r>
-      <w:r>
-        <w:rPr>
-          <w:rFonts w:eastAsia="Microsoft YaHei" w:hint="eastAsia"/>
+          <w:rFonts w:ascii="Microsoft YaHei" w:eastAsia="Microsoft YaHei" w:hAnsi="Microsoft YaHei"/>
+          <w:sz w:val="22"/>
+          <w:szCs w:val="22"/>
+        </w:rPr>
+      </w:pPr>
+      <w:r>
+        <w:rPr>
+          <w:rFonts w:ascii="Microsoft YaHei" w:eastAsia="Microsoft YaHei" w:hAnsi="Microsoft YaHei" w:hint="eastAsia"/>
+          <w:sz w:val="22"/>
+          <w:szCs w:val="22"/>
+        </w:rPr>
+        <w:t>保留字也称为关键字，指被编程语言内部定义并保留使用的标识符，程序员开发程序时不能使用或定义与保留字相同的标识符。每种程序设计语言都有一套保留字，保留字一般用来构成程序整体框架、表达关键值和具有结构性的复杂语义等。Python中的保留字有3</w:t>
+      </w:r>
+      <w:r>
+        <w:rPr>
+          <w:rFonts w:ascii="Microsoft YaHei" w:eastAsia="Microsoft YaHei" w:hAnsi="Microsoft YaHei"/>
           <w:sz w:val="22"/>
           <w:szCs w:val="22"/>
         </w:rPr>
@@ -3130,15 +2941,7 @@
       </w:r>
       <w:r>
         <w:rPr>
-          <w:rFonts w:eastAsia="Microsoft YaHei"/>
-          <w:sz w:val="22"/>
-          <w:szCs w:val="22"/>
-        </w:rPr>
-        <w:t>3</w:t>
-      </w:r>
-      <w:r>
-        <w:rPr>
-          <w:rFonts w:eastAsia="Microsoft YaHei" w:hint="eastAsia"/>
+          <w:rFonts w:ascii="Microsoft YaHei" w:eastAsia="Microsoft YaHei" w:hAnsi="Microsoft YaHei" w:hint="eastAsia"/>
           <w:sz w:val="22"/>
           <w:szCs w:val="22"/>
         </w:rPr>
@@ -3853,7 +3656,7 @@
       <w:pPr>
         <w:ind w:firstLine="360"/>
         <w:rPr>
-          <w:rFonts w:eastAsia="Microsoft YaHei" w:hint="eastAsia"/>
+          <w:rFonts w:eastAsia="Microsoft YaHei"/>
           <w:i/>
           <w:iCs/>
           <w:sz w:val="22"/>
@@ -3875,7 +3678,7 @@
       <w:pPr>
         <w:ind w:firstLine="360"/>
         <w:rPr>
-          <w:rFonts w:eastAsia="Microsoft YaHei" w:hint="eastAsia"/>
+          <w:rFonts w:eastAsia="Microsoft YaHei"/>
         </w:rPr>
       </w:pPr>
     </w:p>

</xml_diff>